<commit_message>
updated week 4 documents
</commit_message>
<xml_diff>
--- a/WeeklyStatusReports/HAHN_WeeklyStatusReport_1-27-16.docx
+++ b/WeeklyStatusReports/HAHN_WeeklyStatusReport_1-27-16.docx
@@ -12,8 +12,6 @@
           <w:szCs w:val="24"/>
         </w:rPr>
       </w:pPr>
-      <w:bookmarkStart w:id="0" w:name="_GoBack"/>
-      <w:bookmarkEnd w:id="0"/>
       <w:r>
         <w:rPr>
           <w:b/>
@@ -1364,6 +1362,13 @@
               </w:rPr>
               <w:t xml:space="preserve">: </w:t>
             </w:r>
+            <w:r>
+              <w:rPr>
+                <w:sz w:val="20"/>
+                <w:szCs w:val="20"/>
+              </w:rPr>
+              <w:t>1/27/16</w:t>
+            </w:r>
           </w:p>
           <w:p>
             <w:pPr>
@@ -1388,6 +1393,13 @@
               </w:rPr>
               <w:t xml:space="preserve"> </w:t>
             </w:r>
+            <w:r>
+              <w:rPr>
+                <w:sz w:val="20"/>
+                <w:szCs w:val="20"/>
+              </w:rPr>
+              <w:t>Yes</w:t>
+            </w:r>
           </w:p>
           <w:p>
             <w:pPr>
@@ -1421,6 +1433,32 @@
           </w:p>
           <w:p>
             <w:pPr>
+              <w:pStyle w:val="NoSpacing"/>
+              <w:ind w:left="720"/>
+              <w:rPr>
+                <w:rFonts w:eastAsia="Times New Roman" w:cs="Times New Roman"/>
+                <w:color w:val="000000"/>
+                <w:sz w:val="20"/>
+                <w:szCs w:val="20"/>
+              </w:rPr>
+            </w:pPr>
+            <w:r>
+              <w:rPr>
+                <w:sz w:val="20"/>
+                <w:szCs w:val="20"/>
+              </w:rPr>
+              <w:t xml:space="preserve">Project guidelines, </w:t>
+            </w:r>
+            <w:r>
+              <w:rPr>
+                <w:sz w:val="20"/>
+                <w:szCs w:val="20"/>
+              </w:rPr>
+              <w:t>Activities, Scanner, Methods, Calculations</w:t>
+            </w:r>
+          </w:p>
+          <w:p>
+            <w:pPr>
               <w:pStyle w:val="ListParagraph"/>
               <w:numPr>
                 <w:ilvl w:val="0"/>
@@ -1449,6 +1487,15 @@
               </w:rPr>
               <w:t>:</w:t>
             </w:r>
+            <w:r>
+              <w:rPr>
+                <w:sz w:val="20"/>
+                <w:szCs w:val="20"/>
+              </w:rPr>
+              <w:t xml:space="preserve"> None</w:t>
+            </w:r>
+            <w:bookmarkStart w:id="0" w:name="_GoBack"/>
+            <w:bookmarkEnd w:id="0"/>
           </w:p>
         </w:tc>
         <w:tc>

</xml_diff>